<commit_message>
font change, bold, italic in MS word, docx->pdf in LO
</commit_message>
<xml_diff>
--- a/demo.docx
+++ b/demo.docx
@@ -5,13 +5,26 @@
     <w:p>
       <w:pPr>
         <w:pStyle w:val="NurText"/>
-        <w:rPr>
-          <w:rFonts w:ascii="Courier New" w:hAnsi="Courier New" w:cs="Courier New"/>
+        <w:jc w:val="both"/>
+        <w:rPr>
+          <w:rFonts w:asciiTheme="minorHAnsi" w:hAnsiTheme="minorHAnsi" w:cstheme="minorHAnsi"/>
+          <w:b/>
+          <w:bCs/>
+          <w:i/>
+          <w:iCs/>
+          <w:sz w:val="24"/>
+          <w:szCs w:val="24"/>
         </w:rPr>
       </w:pPr>
       <w:r>
         <w:rPr>
-          <w:rFonts w:ascii="Courier New" w:hAnsi="Courier New" w:cs="Courier New"/>
+          <w:rFonts w:asciiTheme="minorHAnsi" w:hAnsiTheme="minorHAnsi" w:cstheme="minorHAnsi"/>
+          <w:b/>
+          <w:bCs/>
+          <w:i/>
+          <w:iCs/>
+          <w:sz w:val="24"/>
+          <w:szCs w:val="24"/>
         </w:rPr>
         <w:t>Es handelt sich hier um die zweite Übung (1b).</w:t>
       </w:r>
@@ -19,13 +32,26 @@
     <w:p>
       <w:pPr>
         <w:pStyle w:val="NurText"/>
-        <w:rPr>
-          <w:rFonts w:ascii="Courier New" w:hAnsi="Courier New" w:cs="Courier New"/>
+        <w:jc w:val="both"/>
+        <w:rPr>
+          <w:rFonts w:asciiTheme="minorHAnsi" w:hAnsiTheme="minorHAnsi" w:cstheme="minorHAnsi"/>
+          <w:b/>
+          <w:bCs/>
+          <w:i/>
+          <w:iCs/>
+          <w:sz w:val="24"/>
+          <w:szCs w:val="24"/>
         </w:rPr>
       </w:pPr>
       <w:r>
         <w:rPr>
-          <w:rFonts w:ascii="Courier New" w:hAnsi="Courier New" w:cs="Courier New"/>
+          <w:rFonts w:asciiTheme="minorHAnsi" w:hAnsiTheme="minorHAnsi" w:cstheme="minorHAnsi"/>
+          <w:b/>
+          <w:bCs/>
+          <w:i/>
+          <w:iCs/>
+          <w:sz w:val="24"/>
+          <w:szCs w:val="24"/>
         </w:rPr>
         <w:t>hier würde ich gern weiter über mich schreiben.</w:t>
       </w:r>
@@ -33,13 +59,26 @@
     <w:p>
       <w:pPr>
         <w:pStyle w:val="NurText"/>
-        <w:rPr>
-          <w:rFonts w:ascii="Courier New" w:hAnsi="Courier New" w:cs="Courier New"/>
+        <w:jc w:val="both"/>
+        <w:rPr>
+          <w:rFonts w:asciiTheme="minorHAnsi" w:hAnsiTheme="minorHAnsi" w:cstheme="minorHAnsi"/>
+          <w:b/>
+          <w:bCs/>
+          <w:i/>
+          <w:iCs/>
+          <w:sz w:val="24"/>
+          <w:szCs w:val="24"/>
         </w:rPr>
       </w:pPr>
       <w:r>
         <w:rPr>
-          <w:rFonts w:ascii="Courier New" w:hAnsi="Courier New" w:cs="Courier New"/>
+          <w:rFonts w:asciiTheme="minorHAnsi" w:hAnsiTheme="minorHAnsi" w:cstheme="minorHAnsi"/>
+          <w:b/>
+          <w:bCs/>
+          <w:i/>
+          <w:iCs/>
+          <w:sz w:val="24"/>
+          <w:szCs w:val="24"/>
         </w:rPr>
         <w:t>Ich bin in Deutschland seit 2 Jahren.</w:t>
       </w:r>
@@ -47,13 +86,26 @@
     <w:p>
       <w:pPr>
         <w:pStyle w:val="NurText"/>
-        <w:rPr>
-          <w:rFonts w:ascii="Courier New" w:hAnsi="Courier New" w:cs="Courier New"/>
+        <w:jc w:val="both"/>
+        <w:rPr>
+          <w:rFonts w:asciiTheme="minorHAnsi" w:hAnsiTheme="minorHAnsi" w:cstheme="minorHAnsi"/>
+          <w:b/>
+          <w:bCs/>
+          <w:i/>
+          <w:iCs/>
+          <w:sz w:val="24"/>
+          <w:szCs w:val="24"/>
         </w:rPr>
       </w:pPr>
       <w:r>
         <w:rPr>
-          <w:rFonts w:ascii="Courier New" w:hAnsi="Courier New" w:cs="Courier New"/>
+          <w:rFonts w:asciiTheme="minorHAnsi" w:hAnsiTheme="minorHAnsi" w:cstheme="minorHAnsi"/>
+          <w:b/>
+          <w:bCs/>
+          <w:i/>
+          <w:iCs/>
+          <w:sz w:val="24"/>
+          <w:szCs w:val="24"/>
         </w:rPr>
         <w:t>Und bis jetzt habe ich keinen deutschen Bekannt. die Korona-Pandemie hat auch viel damit zu tun.</w:t>
       </w:r>
@@ -61,27 +113,145 @@
     <w:p>
       <w:pPr>
         <w:pStyle w:val="NurText"/>
-        <w:rPr>
-          <w:rFonts w:ascii="Courier New" w:hAnsi="Courier New" w:cs="Courier New"/>
+        <w:jc w:val="both"/>
+        <w:rPr>
+          <w:rFonts w:asciiTheme="minorHAnsi" w:hAnsiTheme="minorHAnsi" w:cstheme="minorHAnsi"/>
+          <w:b/>
+          <w:bCs/>
+          <w:i/>
+          <w:iCs/>
+          <w:sz w:val="24"/>
+          <w:szCs w:val="24"/>
         </w:rPr>
       </w:pPr>
       <w:r>
         <w:rPr>
-          <w:rFonts w:ascii="Courier New" w:hAnsi="Courier New" w:cs="Courier New"/>
-        </w:rPr>
-        <w:t>Mein Leben dreht sich um Lernen, Arbeiten(man muss Geld verdienen) und Schlafen. Eine franzözische Redewendung dafür ist:Metro-Boulot-Dodo.</w:t>
+          <w:rFonts w:asciiTheme="minorHAnsi" w:hAnsiTheme="minorHAnsi" w:cstheme="minorHAnsi"/>
+          <w:b/>
+          <w:bCs/>
+          <w:i/>
+          <w:iCs/>
+          <w:sz w:val="24"/>
+          <w:szCs w:val="24"/>
+        </w:rPr>
+        <w:t xml:space="preserve">Mein Leben dreht sich um Lernen, </w:t>
+      </w:r>
+      <w:proofErr w:type="gramStart"/>
+      <w:r>
+        <w:rPr>
+          <w:rFonts w:asciiTheme="minorHAnsi" w:hAnsiTheme="minorHAnsi" w:cstheme="minorHAnsi"/>
+          <w:b/>
+          <w:bCs/>
+          <w:i/>
+          <w:iCs/>
+          <w:sz w:val="24"/>
+          <w:szCs w:val="24"/>
+        </w:rPr>
+        <w:t>Arbeiten(</w:t>
+      </w:r>
+      <w:proofErr w:type="gramEnd"/>
+      <w:r>
+        <w:rPr>
+          <w:rFonts w:asciiTheme="minorHAnsi" w:hAnsiTheme="minorHAnsi" w:cstheme="minorHAnsi"/>
+          <w:b/>
+          <w:bCs/>
+          <w:i/>
+          <w:iCs/>
+          <w:sz w:val="24"/>
+          <w:szCs w:val="24"/>
+        </w:rPr>
+        <w:t xml:space="preserve">man muss Geld verdienen) und Schlafen. Eine </w:t>
+      </w:r>
+      <w:proofErr w:type="spellStart"/>
+      <w:r>
+        <w:rPr>
+          <w:rFonts w:asciiTheme="minorHAnsi" w:hAnsiTheme="minorHAnsi" w:cstheme="minorHAnsi"/>
+          <w:b/>
+          <w:bCs/>
+          <w:i/>
+          <w:iCs/>
+          <w:sz w:val="24"/>
+          <w:szCs w:val="24"/>
+        </w:rPr>
+        <w:t>franzözische</w:t>
+      </w:r>
+      <w:proofErr w:type="spellEnd"/>
+      <w:r>
+        <w:rPr>
+          <w:rFonts w:asciiTheme="minorHAnsi" w:hAnsiTheme="minorHAnsi" w:cstheme="minorHAnsi"/>
+          <w:b/>
+          <w:bCs/>
+          <w:i/>
+          <w:iCs/>
+          <w:sz w:val="24"/>
+          <w:szCs w:val="24"/>
+        </w:rPr>
+        <w:t xml:space="preserve"> Redewendung dafür </w:t>
+      </w:r>
+      <w:proofErr w:type="spellStart"/>
+      <w:proofErr w:type="gramStart"/>
+      <w:r>
+        <w:rPr>
+          <w:rFonts w:asciiTheme="minorHAnsi" w:hAnsiTheme="minorHAnsi" w:cstheme="minorHAnsi"/>
+          <w:b/>
+          <w:bCs/>
+          <w:i/>
+          <w:iCs/>
+          <w:sz w:val="24"/>
+          <w:szCs w:val="24"/>
+        </w:rPr>
+        <w:t>ist:Metro</w:t>
+      </w:r>
+      <w:proofErr w:type="gramEnd"/>
+      <w:r>
+        <w:rPr>
+          <w:rFonts w:asciiTheme="minorHAnsi" w:hAnsiTheme="minorHAnsi" w:cstheme="minorHAnsi"/>
+          <w:b/>
+          <w:bCs/>
+          <w:i/>
+          <w:iCs/>
+          <w:sz w:val="24"/>
+          <w:szCs w:val="24"/>
+        </w:rPr>
+        <w:t>-Boulot-Dodo</w:t>
+      </w:r>
+      <w:proofErr w:type="spellEnd"/>
+      <w:r>
+        <w:rPr>
+          <w:rFonts w:asciiTheme="minorHAnsi" w:hAnsiTheme="minorHAnsi" w:cstheme="minorHAnsi"/>
+          <w:b/>
+          <w:bCs/>
+          <w:i/>
+          <w:iCs/>
+          <w:sz w:val="24"/>
+          <w:szCs w:val="24"/>
+        </w:rPr>
+        <w:t>.</w:t>
       </w:r>
     </w:p>
     <w:p>
       <w:pPr>
         <w:pStyle w:val="NurText"/>
-        <w:rPr>
-          <w:rFonts w:ascii="Courier New" w:hAnsi="Courier New" w:cs="Courier New"/>
+        <w:jc w:val="both"/>
+        <w:rPr>
+          <w:rFonts w:asciiTheme="minorHAnsi" w:hAnsiTheme="minorHAnsi" w:cstheme="minorHAnsi"/>
+          <w:b/>
+          <w:bCs/>
+          <w:i/>
+          <w:iCs/>
+          <w:sz w:val="24"/>
+          <w:szCs w:val="24"/>
         </w:rPr>
       </w:pPr>
       <w:r>
         <w:rPr>
-          <w:rFonts w:ascii="Courier New" w:hAnsi="Courier New" w:cs="Courier New"/>
+          <w:rFonts w:asciiTheme="minorHAnsi" w:hAnsiTheme="minorHAnsi" w:cstheme="minorHAnsi"/>
+          <w:b/>
+          <w:bCs/>
+          <w:i/>
+          <w:iCs/>
+          <w:sz w:val="24"/>
+          <w:szCs w:val="24"/>
         </w:rPr>
         <w:t>Ab und zu nehme ich an ein paar kamerunische Feier teil. Das freut sich sehr.</w:t>
       </w:r>
@@ -89,13 +259,26 @@
     <w:p>
       <w:pPr>
         <w:pStyle w:val="NurText"/>
-        <w:rPr>
-          <w:rFonts w:ascii="Courier New" w:hAnsi="Courier New" w:cs="Courier New"/>
+        <w:jc w:val="both"/>
+        <w:rPr>
+          <w:rFonts w:asciiTheme="minorHAnsi" w:hAnsiTheme="minorHAnsi" w:cstheme="minorHAnsi"/>
+          <w:b/>
+          <w:bCs/>
+          <w:i/>
+          <w:iCs/>
+          <w:sz w:val="24"/>
+          <w:szCs w:val="24"/>
         </w:rPr>
       </w:pPr>
       <w:r>
         <w:rPr>
-          <w:rFonts w:ascii="Courier New" w:hAnsi="Courier New" w:cs="Courier New"/>
+          <w:rFonts w:asciiTheme="minorHAnsi" w:hAnsiTheme="minorHAnsi" w:cstheme="minorHAnsi"/>
+          <w:b/>
+          <w:bCs/>
+          <w:i/>
+          <w:iCs/>
+          <w:sz w:val="24"/>
+          <w:szCs w:val="24"/>
         </w:rPr>
         <w:t>Aber es hilft mir leider nicht meine Sprachbarriere zu bewältigen. Allmählich bekommt mein Deutsch schlechter.</w:t>
       </w:r>
@@ -103,13 +286,26 @@
     <w:p>
       <w:pPr>
         <w:pStyle w:val="NurText"/>
-        <w:rPr>
-          <w:rFonts w:ascii="Courier New" w:hAnsi="Courier New" w:cs="Courier New"/>
+        <w:jc w:val="both"/>
+        <w:rPr>
+          <w:rFonts w:asciiTheme="minorHAnsi" w:hAnsiTheme="minorHAnsi" w:cstheme="minorHAnsi"/>
+          <w:b/>
+          <w:bCs/>
+          <w:i/>
+          <w:iCs/>
+          <w:sz w:val="24"/>
+          <w:szCs w:val="24"/>
         </w:rPr>
       </w:pPr>
       <w:r>
         <w:rPr>
-          <w:rFonts w:ascii="Courier New" w:hAnsi="Courier New" w:cs="Courier New"/>
+          <w:rFonts w:asciiTheme="minorHAnsi" w:hAnsiTheme="minorHAnsi" w:cstheme="minorHAnsi"/>
+          <w:b/>
+          <w:bCs/>
+          <w:i/>
+          <w:iCs/>
+          <w:sz w:val="24"/>
+          <w:szCs w:val="24"/>
         </w:rPr>
         <w:t>All dies macht mir Heimweh. Aber ich mich festhalten, um mein Ziel und meine Träume zu erreichen.</w:t>
       </w:r>
@@ -117,21 +313,41 @@
     <w:p>
       <w:pPr>
         <w:pStyle w:val="NurText"/>
-        <w:rPr>
-          <w:rFonts w:ascii="Courier New" w:hAnsi="Courier New" w:cs="Courier New"/>
+        <w:jc w:val="both"/>
+        <w:rPr>
+          <w:rFonts w:asciiTheme="minorHAnsi" w:hAnsiTheme="minorHAnsi" w:cstheme="minorHAnsi"/>
+          <w:b/>
+          <w:bCs/>
+          <w:i/>
+          <w:iCs/>
+          <w:sz w:val="24"/>
+          <w:szCs w:val="24"/>
         </w:rPr>
       </w:pPr>
     </w:p>
     <w:p>
       <w:pPr>
         <w:pStyle w:val="NurText"/>
-        <w:rPr>
-          <w:rFonts w:ascii="Courier New" w:hAnsi="Courier New" w:cs="Courier New"/>
+        <w:jc w:val="both"/>
+        <w:rPr>
+          <w:rFonts w:asciiTheme="minorHAnsi" w:hAnsiTheme="minorHAnsi" w:cstheme="minorHAnsi"/>
+          <w:b/>
+          <w:bCs/>
+          <w:i/>
+          <w:iCs/>
+          <w:sz w:val="24"/>
+          <w:szCs w:val="24"/>
         </w:rPr>
       </w:pPr>
       <w:r>
         <w:rPr>
-          <w:rFonts w:ascii="Courier New" w:hAnsi="Courier New" w:cs="Courier New"/>
+          <w:rFonts w:asciiTheme="minorHAnsi" w:hAnsiTheme="minorHAnsi" w:cstheme="minorHAnsi"/>
+          <w:b/>
+          <w:bCs/>
+          <w:i/>
+          <w:iCs/>
+          <w:sz w:val="24"/>
+          <w:szCs w:val="24"/>
         </w:rPr>
         <w:t>Mit freundlichen Grüßen</w:t>
       </w:r>

</xml_diff>